<commit_message>
Changes made to Excel Worsheet
</commit_message>
<xml_diff>
--- a/Excel-Challenge/Excel_Challenge_Report.docx
+++ b/Excel-Challenge/Excel_Challenge_Report.docx
@@ -41,18 +41,10 @@
         <w:t xml:space="preserve">in </w:t>
       </w:r>
       <w:r>
-        <w:t xml:space="preserve">the </w:t>
-      </w:r>
-      <w:proofErr w:type="gramStart"/>
-      <w:r>
-        <w:t xml:space="preserve">aforementioned </w:t>
-      </w:r>
-      <w:r>
-        <w:t>categories</w:t>
-      </w:r>
-      <w:proofErr w:type="gramEnd"/>
-      <w:r>
-        <w:t xml:space="preserve"> </w:t>
+        <w:t xml:space="preserve">the aforementioned </w:t>
+      </w:r>
+      <w:r>
+        <w:t xml:space="preserve">categories </w:t>
       </w:r>
       <w:r>
         <w:t xml:space="preserve">have a higher likelihood of success. </w:t>
@@ -61,15 +53,7 @@
         <w:t xml:space="preserve">Additionally, a project in the sub-categories of jazz, spaces, and animation </w:t>
       </w:r>
       <w:r>
-        <w:t xml:space="preserve">in the </w:t>
-      </w:r>
-      <w:proofErr w:type="gramStart"/>
-      <w:r>
-        <w:t>aforementioned categories</w:t>
-      </w:r>
-      <w:proofErr w:type="gramEnd"/>
-      <w:r>
-        <w:t xml:space="preserve"> have a higher likelihood of</w:t>
+        <w:t>in the aforementioned categories have a higher likelihood of</w:t>
       </w:r>
       <w:r>
         <w:t xml:space="preserve"> failure. </w:t>
@@ -128,6 +112,9 @@
           <w:numId w:val="1"/>
         </w:numPr>
       </w:pPr>
+      <w:r>
+        <w:t xml:space="preserve">The background noted that 33% of projects succeeded, however, the sample presented has over 50% successful projects. Thus, the data is not representative of the actual success and failure rate which can skew the analysis on the trend for success. </w:t>
+      </w:r>
     </w:p>
     <w:p>
       <w:pPr>
@@ -162,7 +149,19 @@
         </w:numPr>
       </w:pPr>
       <w:r>
-        <w:t>We could create a table that filters by the days project was live.</w:t>
+        <w:t xml:space="preserve">We could create a table that filters by the </w:t>
+      </w:r>
+      <w:r>
+        <w:t xml:space="preserve">account of </w:t>
+      </w:r>
+      <w:r>
+        <w:t xml:space="preserve">days </w:t>
+      </w:r>
+      <w:r>
+        <w:t xml:space="preserve">the </w:t>
+      </w:r>
+      <w:r>
+        <w:t>project was live.</w:t>
       </w:r>
     </w:p>
     <w:p>
@@ -174,7 +173,13 @@
         </w:numPr>
       </w:pPr>
       <w:r>
-        <w:t>We could create a table that observes the significance of goal amount.</w:t>
+        <w:t xml:space="preserve">We could create a table that observes the significance of </w:t>
+      </w:r>
+      <w:r>
+        <w:t xml:space="preserve">the </w:t>
+      </w:r>
+      <w:r>
+        <w:t>goal amount.</w:t>
       </w:r>
     </w:p>
     <w:sectPr>

</xml_diff>

<commit_message>
Final Submission with Bonus Questions
</commit_message>
<xml_diff>
--- a/Excel-Challenge/Excel_Challenge_Report.docx
+++ b/Excel-Challenge/Excel_Challenge_Report.docx
@@ -185,6 +185,18 @@
       </w:pPr>
       <w:r>
         <w:t>Use your data to determine whether the mean or the median summarizes the data more meaningfully.</w:t>
+      </w:r>
+    </w:p>
+    <w:p>
+      <w:pPr>
+        <w:pStyle w:val="ListParagraph"/>
+        <w:numPr>
+          <w:ilvl w:val="1"/>
+          <w:numId w:val="2"/>
+        </w:numPr>
+      </w:pPr>
+      <w:r>
+        <w:t xml:space="preserve">For the successful state date, the median summarizes the data more meaningfully due the large outliers that skews the mean. For the failed state data, either the mean or median does a good job summarizing the data as there are very few outliers to skew the mean. </w:t>
       </w:r>
     </w:p>
     <w:p>

</xml_diff>